<commit_message>
descricao da granularidade e definicao de fatos
</commit_message>
<xml_diff>
--- a/DW/Descricao Porjeto de SAD.docx
+++ b/DW/Descricao Porjeto de SAD.docx
@@ -6,6 +6,7 @@
       <w:pPr>
         <w:jc w:val="center"/>
         <w:rPr>
+          <w:rFonts w:hint="default" w:ascii="Times New Roman" w:hAnsi="Times New Roman" w:cs="Times New Roman"/>
           <w:b/>
           <w:bCs/>
           <w:sz w:val="24"/>
@@ -15,6 +16,7 @@
       </w:pPr>
       <w:r>
         <w:rPr>
+          <w:rFonts w:hint="default" w:ascii="Times New Roman" w:hAnsi="Times New Roman" w:cs="Times New Roman"/>
           <w:b/>
           <w:bCs/>
           <w:sz w:val="24"/>
@@ -43,6 +45,7 @@
         <w:textAlignment w:val="auto"/>
         <w:outlineLvl w:val="9"/>
         <w:rPr>
+          <w:rFonts w:hint="default" w:ascii="Times New Roman" w:hAnsi="Times New Roman" w:cs="Times New Roman"/>
           <w:b/>
           <w:bCs/>
           <w:sz w:val="24"/>
@@ -70,6 +73,7 @@
         <w:textAlignment w:val="auto"/>
         <w:outlineLvl w:val="9"/>
         <w:rPr>
+          <w:rFonts w:hint="default" w:ascii="Times New Roman" w:hAnsi="Times New Roman" w:cs="Times New Roman"/>
           <w:b/>
           <w:bCs/>
           <w:sz w:val="24"/>
@@ -79,6 +83,7 @@
       </w:pPr>
       <w:r>
         <w:rPr>
+          <w:rFonts w:hint="default" w:ascii="Times New Roman" w:hAnsi="Times New Roman" w:cs="Times New Roman"/>
           <w:b/>
           <w:bCs/>
           <w:sz w:val="24"/>
@@ -107,6 +112,7 @@
         <w:textAlignment w:val="auto"/>
         <w:outlineLvl w:val="9"/>
         <w:rPr>
+          <w:rFonts w:hint="default" w:ascii="Times New Roman" w:hAnsi="Times New Roman" w:cs="Times New Roman"/>
           <w:b/>
           <w:bCs/>
           <w:lang w:val="en-US"/>
@@ -136,43 +142,46 @@
         <w:textAlignment w:val="auto"/>
         <w:outlineLvl w:val="9"/>
         <w:rPr>
-          <w:sz w:val="24"/>
-          <w:szCs w:val="24"/>
-          <w:lang w:val="en-US"/>
-        </w:rPr>
-      </w:pPr>
-    </w:p>
-    <w:p>
-      <w:pPr>
-        <w:keepNext w:val="0"/>
-        <w:keepLines w:val="0"/>
-        <w:pageBreakBefore w:val="0"/>
-        <w:widowControl/>
-        <w:numPr>
-          <w:ilvl w:val="0"/>
-          <w:numId w:val="0"/>
-        </w:numPr>
-        <w:kinsoku/>
-        <w:wordWrap/>
-        <w:overflowPunct/>
-        <w:topLinePunct w:val="0"/>
-        <w:autoSpaceDE/>
-        <w:autoSpaceDN/>
-        <w:bidi w:val="0"/>
-        <w:adjustRightInd/>
-        <w:snapToGrid/>
-        <w:ind w:firstLine="420" w:firstLineChars="0"/>
-        <w:jc w:val="both"/>
-        <w:textAlignment w:val="auto"/>
-        <w:outlineLvl w:val="9"/>
-        <w:rPr>
-          <w:sz w:val="24"/>
-          <w:szCs w:val="24"/>
-          <w:lang w:val="en-US"/>
-        </w:rPr>
-      </w:pPr>
-      <w:r>
-        <w:rPr>
+          <w:rFonts w:hint="default" w:ascii="Times New Roman" w:hAnsi="Times New Roman" w:cs="Times New Roman"/>
+          <w:sz w:val="24"/>
+          <w:szCs w:val="24"/>
+          <w:lang w:val="en-US"/>
+        </w:rPr>
+      </w:pPr>
+    </w:p>
+    <w:p>
+      <w:pPr>
+        <w:keepNext w:val="0"/>
+        <w:keepLines w:val="0"/>
+        <w:pageBreakBefore w:val="0"/>
+        <w:widowControl/>
+        <w:numPr>
+          <w:ilvl w:val="0"/>
+          <w:numId w:val="0"/>
+        </w:numPr>
+        <w:kinsoku/>
+        <w:wordWrap/>
+        <w:overflowPunct/>
+        <w:topLinePunct w:val="0"/>
+        <w:autoSpaceDE/>
+        <w:autoSpaceDN/>
+        <w:bidi w:val="0"/>
+        <w:adjustRightInd/>
+        <w:snapToGrid/>
+        <w:ind w:firstLine="420" w:firstLineChars="0"/>
+        <w:jc w:val="both"/>
+        <w:textAlignment w:val="auto"/>
+        <w:outlineLvl w:val="9"/>
+        <w:rPr>
+          <w:rFonts w:hint="default" w:ascii="Times New Roman" w:hAnsi="Times New Roman" w:cs="Times New Roman"/>
+          <w:sz w:val="24"/>
+          <w:szCs w:val="24"/>
+          <w:lang w:val="en-US"/>
+        </w:rPr>
+      </w:pPr>
+      <w:r>
+        <w:rPr>
+          <w:rFonts w:hint="default" w:ascii="Times New Roman" w:hAnsi="Times New Roman" w:cs="Times New Roman"/>
           <w:sz w:val="24"/>
           <w:szCs w:val="24"/>
           <w:lang w:val="en-US"/>
@@ -181,6 +190,7 @@
       </w:r>
       <w:r>
         <w:rPr>
+          <w:rFonts w:hint="default" w:ascii="Times New Roman" w:hAnsi="Times New Roman" w:cs="Times New Roman"/>
           <w:i/>
           <w:iCs/>
           <w:sz w:val="24"/>
@@ -191,6 +201,7 @@
       </w:r>
       <w:r>
         <w:rPr>
+          <w:rFonts w:hint="default" w:ascii="Times New Roman" w:hAnsi="Times New Roman" w:cs="Times New Roman"/>
           <w:sz w:val="24"/>
           <w:szCs w:val="24"/>
           <w:lang w:val="en-US"/>
@@ -199,6 +210,7 @@
       </w:r>
       <w:r>
         <w:rPr>
+          <w:rFonts w:hint="default" w:ascii="Times New Roman" w:hAnsi="Times New Roman" w:cs="Times New Roman"/>
           <w:i/>
           <w:iCs/>
           <w:sz w:val="24"/>
@@ -209,6 +221,7 @@
       </w:r>
       <w:r>
         <w:rPr>
+          <w:rFonts w:hint="default" w:ascii="Times New Roman" w:hAnsi="Times New Roman" w:cs="Times New Roman"/>
           <w:sz w:val="24"/>
           <w:szCs w:val="24"/>
           <w:lang w:val="en-US"/>
@@ -239,43 +252,46 @@
         <w:textAlignment w:val="auto"/>
         <w:outlineLvl w:val="9"/>
         <w:rPr>
-          <w:sz w:val="24"/>
-          <w:szCs w:val="24"/>
-          <w:lang w:val="en-US"/>
-        </w:rPr>
-      </w:pPr>
-    </w:p>
-    <w:p>
-      <w:pPr>
-        <w:keepNext w:val="0"/>
-        <w:keepLines w:val="0"/>
-        <w:pageBreakBefore w:val="0"/>
-        <w:widowControl/>
-        <w:numPr>
-          <w:ilvl w:val="0"/>
-          <w:numId w:val="0"/>
-        </w:numPr>
-        <w:kinsoku/>
-        <w:wordWrap/>
-        <w:overflowPunct/>
-        <w:topLinePunct w:val="0"/>
-        <w:autoSpaceDE/>
-        <w:autoSpaceDN/>
-        <w:bidi w:val="0"/>
-        <w:adjustRightInd/>
-        <w:snapToGrid/>
-        <w:ind w:firstLine="420" w:firstLineChars="0"/>
-        <w:jc w:val="both"/>
-        <w:textAlignment w:val="auto"/>
-        <w:outlineLvl w:val="9"/>
-        <w:rPr>
-          <w:sz w:val="24"/>
-          <w:szCs w:val="24"/>
-          <w:lang w:val="en-US"/>
-        </w:rPr>
-      </w:pPr>
-      <w:r>
-        <w:rPr>
+          <w:rFonts w:hint="default" w:ascii="Times New Roman" w:hAnsi="Times New Roman" w:cs="Times New Roman"/>
+          <w:sz w:val="24"/>
+          <w:szCs w:val="24"/>
+          <w:lang w:val="en-US"/>
+        </w:rPr>
+      </w:pPr>
+    </w:p>
+    <w:p>
+      <w:pPr>
+        <w:keepNext w:val="0"/>
+        <w:keepLines w:val="0"/>
+        <w:pageBreakBefore w:val="0"/>
+        <w:widowControl/>
+        <w:numPr>
+          <w:ilvl w:val="0"/>
+          <w:numId w:val="0"/>
+        </w:numPr>
+        <w:kinsoku/>
+        <w:wordWrap/>
+        <w:overflowPunct/>
+        <w:topLinePunct w:val="0"/>
+        <w:autoSpaceDE/>
+        <w:autoSpaceDN/>
+        <w:bidi w:val="0"/>
+        <w:adjustRightInd/>
+        <w:snapToGrid/>
+        <w:ind w:firstLine="420" w:firstLineChars="0"/>
+        <w:jc w:val="both"/>
+        <w:textAlignment w:val="auto"/>
+        <w:outlineLvl w:val="9"/>
+        <w:rPr>
+          <w:rFonts w:hint="default" w:ascii="Times New Roman" w:hAnsi="Times New Roman" w:cs="Times New Roman"/>
+          <w:sz w:val="24"/>
+          <w:szCs w:val="24"/>
+          <w:lang w:val="en-US"/>
+        </w:rPr>
+      </w:pPr>
+      <w:r>
+        <w:rPr>
+          <w:rFonts w:hint="default" w:ascii="Times New Roman" w:hAnsi="Times New Roman" w:cs="Times New Roman"/>
           <w:sz w:val="24"/>
           <w:szCs w:val="24"/>
           <w:lang w:val="en-US"/>
@@ -284,6 +300,7 @@
       </w:r>
       <w:r>
         <w:rPr>
+          <w:rFonts w:hint="default" w:ascii="Times New Roman" w:hAnsi="Times New Roman" w:cs="Times New Roman"/>
           <w:i/>
           <w:iCs/>
           <w:sz w:val="24"/>
@@ -294,6 +311,7 @@
       </w:r>
       <w:r>
         <w:rPr>
+          <w:rFonts w:hint="default" w:ascii="Times New Roman" w:hAnsi="Times New Roman" w:cs="Times New Roman"/>
           <w:sz w:val="24"/>
           <w:szCs w:val="24"/>
           <w:lang w:val="en-US"/>
@@ -302,6 +320,7 @@
       </w:r>
       <w:r>
         <w:rPr>
+          <w:rFonts w:hint="default" w:ascii="Times New Roman" w:hAnsi="Times New Roman" w:cs="Times New Roman"/>
           <w:i/>
           <w:iCs/>
           <w:sz w:val="24"/>
@@ -312,6 +331,7 @@
       </w:r>
       <w:r>
         <w:rPr>
+          <w:rFonts w:hint="default" w:ascii="Times New Roman" w:hAnsi="Times New Roman" w:cs="Times New Roman"/>
           <w:sz w:val="24"/>
           <w:szCs w:val="24"/>
           <w:lang w:val="en-US"/>
@@ -342,43 +362,46 @@
         <w:textAlignment w:val="auto"/>
         <w:outlineLvl w:val="9"/>
         <w:rPr>
-          <w:sz w:val="24"/>
-          <w:szCs w:val="24"/>
-          <w:lang w:val="en-US"/>
-        </w:rPr>
-      </w:pPr>
-    </w:p>
-    <w:p>
-      <w:pPr>
-        <w:keepNext w:val="0"/>
-        <w:keepLines w:val="0"/>
-        <w:pageBreakBefore w:val="0"/>
-        <w:widowControl/>
-        <w:numPr>
-          <w:ilvl w:val="0"/>
-          <w:numId w:val="0"/>
-        </w:numPr>
-        <w:kinsoku/>
-        <w:wordWrap/>
-        <w:overflowPunct/>
-        <w:topLinePunct w:val="0"/>
-        <w:autoSpaceDE/>
-        <w:autoSpaceDN/>
-        <w:bidi w:val="0"/>
-        <w:adjustRightInd/>
-        <w:snapToGrid/>
-        <w:ind w:firstLine="420" w:firstLineChars="0"/>
-        <w:jc w:val="both"/>
-        <w:textAlignment w:val="auto"/>
-        <w:outlineLvl w:val="9"/>
-        <w:rPr>
-          <w:sz w:val="24"/>
-          <w:szCs w:val="24"/>
-          <w:lang w:val="en-US"/>
-        </w:rPr>
-      </w:pPr>
-      <w:r>
-        <w:rPr>
+          <w:rFonts w:hint="default" w:ascii="Times New Roman" w:hAnsi="Times New Roman" w:cs="Times New Roman"/>
+          <w:sz w:val="24"/>
+          <w:szCs w:val="24"/>
+          <w:lang w:val="en-US"/>
+        </w:rPr>
+      </w:pPr>
+    </w:p>
+    <w:p>
+      <w:pPr>
+        <w:keepNext w:val="0"/>
+        <w:keepLines w:val="0"/>
+        <w:pageBreakBefore w:val="0"/>
+        <w:widowControl/>
+        <w:numPr>
+          <w:ilvl w:val="0"/>
+          <w:numId w:val="0"/>
+        </w:numPr>
+        <w:kinsoku/>
+        <w:wordWrap/>
+        <w:overflowPunct/>
+        <w:topLinePunct w:val="0"/>
+        <w:autoSpaceDE/>
+        <w:autoSpaceDN/>
+        <w:bidi w:val="0"/>
+        <w:adjustRightInd/>
+        <w:snapToGrid/>
+        <w:ind w:firstLine="420" w:firstLineChars="0"/>
+        <w:jc w:val="both"/>
+        <w:textAlignment w:val="auto"/>
+        <w:outlineLvl w:val="9"/>
+        <w:rPr>
+          <w:rFonts w:hint="default" w:ascii="Times New Roman" w:hAnsi="Times New Roman" w:cs="Times New Roman"/>
+          <w:sz w:val="24"/>
+          <w:szCs w:val="24"/>
+          <w:lang w:val="en-US"/>
+        </w:rPr>
+      </w:pPr>
+      <w:r>
+        <w:rPr>
+          <w:rFonts w:hint="default" w:ascii="Times New Roman" w:hAnsi="Times New Roman" w:cs="Times New Roman"/>
           <w:sz w:val="24"/>
           <w:szCs w:val="24"/>
           <w:lang w:val="en-US"/>
@@ -410,6 +433,7 @@
         <w:textAlignment w:val="auto"/>
         <w:outlineLvl w:val="9"/>
         <w:rPr>
+          <w:rFonts w:hint="default" w:ascii="Times New Roman" w:hAnsi="Times New Roman" w:cs="Times New Roman"/>
           <w:sz w:val="24"/>
           <w:szCs w:val="24"/>
           <w:lang w:val="en-US"/>
@@ -440,6 +464,7 @@
         <w:textAlignment w:val="auto"/>
         <w:outlineLvl w:val="9"/>
         <w:rPr>
+          <w:rFonts w:hint="default" w:ascii="Times New Roman" w:hAnsi="Times New Roman" w:cs="Times New Roman"/>
           <w:b/>
           <w:bCs/>
           <w:sz w:val="24"/>
@@ -449,6 +474,7 @@
       </w:pPr>
       <w:r>
         <w:rPr>
+          <w:rFonts w:hint="default" w:ascii="Times New Roman" w:hAnsi="Times New Roman" w:cs="Times New Roman"/>
           <w:b/>
           <w:bCs/>
           <w:sz w:val="24"/>
@@ -481,45 +507,46 @@
         <w:textAlignment w:val="auto"/>
         <w:outlineLvl w:val="9"/>
         <w:rPr>
-          <w:sz w:val="24"/>
-          <w:szCs w:val="24"/>
-          <w:lang w:val="en-US"/>
-        </w:rPr>
-      </w:pPr>
-    </w:p>
-    <w:p>
-      <w:pPr>
-        <w:keepNext w:val="0"/>
-        <w:keepLines w:val="0"/>
-        <w:pageBreakBefore w:val="0"/>
-        <w:widowControl/>
-        <w:numPr>
-          <w:ilvl w:val="0"/>
-          <w:numId w:val="0"/>
-        </w:numPr>
-        <w:kinsoku/>
-        <w:wordWrap/>
-        <w:overflowPunct/>
-        <w:topLinePunct w:val="0"/>
-        <w:autoSpaceDE/>
-        <w:autoSpaceDN/>
-        <w:bidi w:val="0"/>
-        <w:adjustRightInd/>
-        <w:snapToGrid/>
-        <w:ind w:firstLine="420" w:firstLineChars="0"/>
-        <w:jc w:val="both"/>
-        <w:textAlignment w:val="auto"/>
-        <w:outlineLvl w:val="9"/>
-        <w:rPr>
-          <w:rFonts w:hint="default"/>
-          <w:sz w:val="24"/>
-          <w:szCs w:val="24"/>
-          <w:lang w:val="en-US"/>
-        </w:rPr>
-      </w:pPr>
-      <w:r>
-        <w:rPr>
-          <w:rFonts w:hint="default"/>
+          <w:rFonts w:hint="default" w:ascii="Times New Roman" w:hAnsi="Times New Roman" w:cs="Times New Roman"/>
+          <w:sz w:val="24"/>
+          <w:szCs w:val="24"/>
+          <w:lang w:val="en-US"/>
+        </w:rPr>
+      </w:pPr>
+    </w:p>
+    <w:p>
+      <w:pPr>
+        <w:keepNext w:val="0"/>
+        <w:keepLines w:val="0"/>
+        <w:pageBreakBefore w:val="0"/>
+        <w:widowControl/>
+        <w:numPr>
+          <w:ilvl w:val="0"/>
+          <w:numId w:val="0"/>
+        </w:numPr>
+        <w:kinsoku/>
+        <w:wordWrap/>
+        <w:overflowPunct/>
+        <w:topLinePunct w:val="0"/>
+        <w:autoSpaceDE/>
+        <w:autoSpaceDN/>
+        <w:bidi w:val="0"/>
+        <w:adjustRightInd/>
+        <w:snapToGrid/>
+        <w:ind w:firstLine="420" w:firstLineChars="0"/>
+        <w:jc w:val="both"/>
+        <w:textAlignment w:val="auto"/>
+        <w:outlineLvl w:val="9"/>
+        <w:rPr>
+          <w:rFonts w:hint="default" w:ascii="Times New Roman" w:hAnsi="Times New Roman" w:cs="Times New Roman"/>
+          <w:sz w:val="24"/>
+          <w:szCs w:val="24"/>
+          <w:lang w:val="en-US"/>
+        </w:rPr>
+      </w:pPr>
+      <w:r>
+        <w:rPr>
+          <w:rFonts w:hint="default" w:ascii="Times New Roman" w:hAnsi="Times New Roman" w:cs="Times New Roman"/>
           <w:sz w:val="24"/>
           <w:szCs w:val="24"/>
           <w:lang w:val="en-US"/>
@@ -551,46 +578,46 @@
         <w:textAlignment w:val="auto"/>
         <w:outlineLvl w:val="9"/>
         <w:rPr>
-          <w:rFonts w:hint="default"/>
-          <w:sz w:val="24"/>
-          <w:szCs w:val="24"/>
-          <w:lang w:val="en-US"/>
-        </w:rPr>
-      </w:pPr>
-    </w:p>
-    <w:p>
-      <w:pPr>
-        <w:keepNext w:val="0"/>
-        <w:keepLines w:val="0"/>
-        <w:pageBreakBefore w:val="0"/>
-        <w:widowControl/>
-        <w:numPr>
-          <w:ilvl w:val="0"/>
-          <w:numId w:val="0"/>
-        </w:numPr>
-        <w:kinsoku/>
-        <w:wordWrap/>
-        <w:overflowPunct/>
-        <w:topLinePunct w:val="0"/>
-        <w:autoSpaceDE/>
-        <w:autoSpaceDN/>
-        <w:bidi w:val="0"/>
-        <w:adjustRightInd/>
-        <w:snapToGrid/>
-        <w:ind w:firstLine="420" w:firstLineChars="0"/>
-        <w:jc w:val="both"/>
-        <w:textAlignment w:val="auto"/>
-        <w:outlineLvl w:val="9"/>
-        <w:rPr>
-          <w:rFonts w:hint="default"/>
-          <w:sz w:val="24"/>
-          <w:szCs w:val="24"/>
-          <w:lang w:val="en-US"/>
-        </w:rPr>
-      </w:pPr>
-      <w:r>
-        <w:rPr>
-          <w:rFonts w:hint="default"/>
+          <w:rFonts w:hint="default" w:ascii="Times New Roman" w:hAnsi="Times New Roman" w:cs="Times New Roman"/>
+          <w:sz w:val="24"/>
+          <w:szCs w:val="24"/>
+          <w:lang w:val="en-US"/>
+        </w:rPr>
+      </w:pPr>
+    </w:p>
+    <w:p>
+      <w:pPr>
+        <w:keepNext w:val="0"/>
+        <w:keepLines w:val="0"/>
+        <w:pageBreakBefore w:val="0"/>
+        <w:widowControl/>
+        <w:numPr>
+          <w:ilvl w:val="0"/>
+          <w:numId w:val="0"/>
+        </w:numPr>
+        <w:kinsoku/>
+        <w:wordWrap/>
+        <w:overflowPunct/>
+        <w:topLinePunct w:val="0"/>
+        <w:autoSpaceDE/>
+        <w:autoSpaceDN/>
+        <w:bidi w:val="0"/>
+        <w:adjustRightInd/>
+        <w:snapToGrid/>
+        <w:ind w:firstLine="420" w:firstLineChars="0"/>
+        <w:jc w:val="both"/>
+        <w:textAlignment w:val="auto"/>
+        <w:outlineLvl w:val="9"/>
+        <w:rPr>
+          <w:rFonts w:hint="default" w:ascii="Times New Roman" w:hAnsi="Times New Roman" w:cs="Times New Roman"/>
+          <w:sz w:val="24"/>
+          <w:szCs w:val="24"/>
+          <w:lang w:val="en-US"/>
+        </w:rPr>
+      </w:pPr>
+      <w:r>
+        <w:rPr>
+          <w:rFonts w:hint="default" w:ascii="Times New Roman" w:hAnsi="Times New Roman" w:cs="Times New Roman"/>
           <w:sz w:val="24"/>
           <w:szCs w:val="24"/>
           <w:lang w:val="en-US"/>
@@ -622,15 +649,15 @@
         <w:textAlignment w:val="auto"/>
         <w:outlineLvl w:val="9"/>
         <w:rPr>
-          <w:rFonts w:hint="default"/>
-          <w:sz w:val="24"/>
-          <w:szCs w:val="24"/>
-          <w:lang w:val="en-US"/>
-        </w:rPr>
-      </w:pPr>
-      <w:r>
-        <w:rPr>
-          <w:rFonts w:hint="default"/>
+          <w:rFonts w:hint="default" w:ascii="Times New Roman" w:hAnsi="Times New Roman" w:cs="Times New Roman"/>
+          <w:sz w:val="24"/>
+          <w:szCs w:val="24"/>
+          <w:lang w:val="en-US"/>
+        </w:rPr>
+      </w:pPr>
+      <w:r>
+        <w:rPr>
+          <w:rFonts w:hint="default" w:ascii="Times New Roman" w:hAnsi="Times New Roman" w:cs="Times New Roman"/>
           <w:sz w:val="24"/>
           <w:szCs w:val="24"/>
           <w:lang w:val="en-US"/>
@@ -662,15 +689,15 @@
         <w:textAlignment w:val="auto"/>
         <w:outlineLvl w:val="9"/>
         <w:rPr>
-          <w:rFonts w:hint="default"/>
-          <w:sz w:val="24"/>
-          <w:szCs w:val="24"/>
-          <w:lang w:val="en-US"/>
-        </w:rPr>
-      </w:pPr>
-      <w:r>
-        <w:rPr>
-          <w:rFonts w:hint="default"/>
+          <w:rFonts w:hint="default" w:ascii="Times New Roman" w:hAnsi="Times New Roman" w:cs="Times New Roman"/>
+          <w:sz w:val="24"/>
+          <w:szCs w:val="24"/>
+          <w:lang w:val="en-US"/>
+        </w:rPr>
+      </w:pPr>
+      <w:r>
+        <w:rPr>
+          <w:rFonts w:hint="default" w:ascii="Times New Roman" w:hAnsi="Times New Roman" w:cs="Times New Roman"/>
           <w:sz w:val="24"/>
           <w:szCs w:val="24"/>
           <w:lang w:val="en-US"/>
@@ -702,15 +729,15 @@
         <w:textAlignment w:val="auto"/>
         <w:outlineLvl w:val="9"/>
         <w:rPr>
-          <w:rFonts w:hint="default"/>
-          <w:sz w:val="24"/>
-          <w:szCs w:val="24"/>
-          <w:lang w:val="en-US"/>
-        </w:rPr>
-      </w:pPr>
-      <w:r>
-        <w:rPr>
-          <w:rFonts w:hint="default"/>
+          <w:rFonts w:hint="default" w:ascii="Times New Roman" w:hAnsi="Times New Roman" w:cs="Times New Roman"/>
+          <w:sz w:val="24"/>
+          <w:szCs w:val="24"/>
+          <w:lang w:val="en-US"/>
+        </w:rPr>
+      </w:pPr>
+      <w:r>
+        <w:rPr>
+          <w:rFonts w:hint="default" w:ascii="Times New Roman" w:hAnsi="Times New Roman" w:cs="Times New Roman"/>
           <w:sz w:val="24"/>
           <w:szCs w:val="24"/>
           <w:lang w:val="en-US"/>
@@ -742,15 +769,15 @@
         <w:textAlignment w:val="auto"/>
         <w:outlineLvl w:val="9"/>
         <w:rPr>
-          <w:rFonts w:hint="default"/>
-          <w:sz w:val="24"/>
-          <w:szCs w:val="24"/>
-          <w:lang w:val="en-US"/>
-        </w:rPr>
-      </w:pPr>
-      <w:r>
-        <w:rPr>
-          <w:rFonts w:hint="default"/>
+          <w:rFonts w:hint="default" w:ascii="Times New Roman" w:hAnsi="Times New Roman" w:cs="Times New Roman"/>
+          <w:sz w:val="24"/>
+          <w:szCs w:val="24"/>
+          <w:lang w:val="en-US"/>
+        </w:rPr>
+      </w:pPr>
+      <w:r>
+        <w:rPr>
+          <w:rFonts w:hint="default" w:ascii="Times New Roman" w:hAnsi="Times New Roman" w:cs="Times New Roman"/>
           <w:sz w:val="24"/>
           <w:szCs w:val="24"/>
           <w:lang w:val="en-US"/>
@@ -759,7 +786,7 @@
       </w:r>
       <w:r>
         <w:rPr>
-          <w:rFonts w:hint="default"/>
+          <w:rFonts w:hint="default" w:ascii="Times New Roman" w:hAnsi="Times New Roman" w:cs="Times New Roman"/>
           <w:sz w:val="24"/>
           <w:szCs w:val="24"/>
           <w:lang w:val="pt-BR"/>
@@ -768,7 +795,7 @@
       </w:r>
       <w:r>
         <w:rPr>
-          <w:rFonts w:hint="default"/>
+          <w:rFonts w:hint="default" w:ascii="Times New Roman" w:hAnsi="Times New Roman" w:cs="Times New Roman"/>
           <w:sz w:val="24"/>
           <w:szCs w:val="24"/>
           <w:lang w:val="en-US"/>
@@ -800,15 +827,15 @@
         <w:textAlignment w:val="auto"/>
         <w:outlineLvl w:val="9"/>
         <w:rPr>
-          <w:rFonts w:hint="default"/>
-          <w:sz w:val="24"/>
-          <w:szCs w:val="24"/>
-          <w:lang w:val="en-US"/>
-        </w:rPr>
-      </w:pPr>
-      <w:r>
-        <w:rPr>
-          <w:rFonts w:hint="default"/>
+          <w:rFonts w:hint="default" w:ascii="Times New Roman" w:hAnsi="Times New Roman" w:cs="Times New Roman"/>
+          <w:sz w:val="24"/>
+          <w:szCs w:val="24"/>
+          <w:lang w:val="en-US"/>
+        </w:rPr>
+      </w:pPr>
+      <w:r>
+        <w:rPr>
+          <w:rFonts w:hint="default" w:ascii="Times New Roman" w:hAnsi="Times New Roman" w:cs="Times New Roman"/>
           <w:sz w:val="24"/>
           <w:szCs w:val="24"/>
           <w:lang w:val="en-US"/>
@@ -840,15 +867,15 @@
         <w:textAlignment w:val="auto"/>
         <w:outlineLvl w:val="9"/>
         <w:rPr>
-          <w:rFonts w:hint="default"/>
-          <w:sz w:val="24"/>
-          <w:szCs w:val="24"/>
-          <w:lang w:val="en-US"/>
-        </w:rPr>
-      </w:pPr>
-      <w:r>
-        <w:rPr>
-          <w:rFonts w:hint="default"/>
+          <w:rFonts w:hint="default" w:ascii="Times New Roman" w:hAnsi="Times New Roman" w:cs="Times New Roman"/>
+          <w:sz w:val="24"/>
+          <w:szCs w:val="24"/>
+          <w:lang w:val="en-US"/>
+        </w:rPr>
+      </w:pPr>
+      <w:r>
+        <w:rPr>
+          <w:rFonts w:hint="default" w:ascii="Times New Roman" w:hAnsi="Times New Roman" w:cs="Times New Roman"/>
           <w:sz w:val="24"/>
           <w:szCs w:val="24"/>
           <w:lang w:val="pt-BR"/>
@@ -857,7 +884,7 @@
       </w:r>
       <w:r>
         <w:rPr>
-          <w:rFonts w:hint="default"/>
+          <w:rFonts w:hint="default" w:ascii="Times New Roman" w:hAnsi="Times New Roman" w:cs="Times New Roman"/>
           <w:sz w:val="24"/>
           <w:szCs w:val="24"/>
           <w:lang w:val="en-US"/>
@@ -889,15 +916,15 @@
         <w:textAlignment w:val="auto"/>
         <w:outlineLvl w:val="9"/>
         <w:rPr>
-          <w:rFonts w:hint="default"/>
-          <w:sz w:val="24"/>
-          <w:szCs w:val="24"/>
-          <w:lang w:val="en-US"/>
-        </w:rPr>
-      </w:pPr>
-      <w:r>
-        <w:rPr>
-          <w:rFonts w:hint="default"/>
+          <w:rFonts w:hint="default" w:ascii="Times New Roman" w:hAnsi="Times New Roman" w:cs="Times New Roman"/>
+          <w:sz w:val="24"/>
+          <w:szCs w:val="24"/>
+          <w:lang w:val="en-US"/>
+        </w:rPr>
+      </w:pPr>
+      <w:r>
+        <w:rPr>
+          <w:rFonts w:hint="default" w:ascii="Times New Roman" w:hAnsi="Times New Roman" w:cs="Times New Roman"/>
           <w:sz w:val="24"/>
           <w:szCs w:val="24"/>
           <w:lang w:val="pt-BR"/>
@@ -906,7 +933,7 @@
       </w:r>
       <w:r>
         <w:rPr>
-          <w:rFonts w:hint="default"/>
+          <w:rFonts w:hint="default" w:ascii="Times New Roman" w:hAnsi="Times New Roman" w:cs="Times New Roman"/>
           <w:sz w:val="24"/>
           <w:szCs w:val="24"/>
           <w:lang w:val="en-US"/>
@@ -915,7 +942,7 @@
       </w:r>
       <w:r>
         <w:rPr>
-          <w:rFonts w:hint="default"/>
+          <w:rFonts w:hint="default" w:ascii="Times New Roman" w:hAnsi="Times New Roman" w:cs="Times New Roman"/>
           <w:sz w:val="24"/>
           <w:szCs w:val="24"/>
           <w:lang w:val="pt-BR"/>
@@ -924,7 +951,7 @@
       </w:r>
       <w:r>
         <w:rPr>
-          <w:rFonts w:hint="default"/>
+          <w:rFonts w:hint="default" w:ascii="Times New Roman" w:hAnsi="Times New Roman" w:cs="Times New Roman"/>
           <w:sz w:val="24"/>
           <w:szCs w:val="24"/>
           <w:lang w:val="en-US"/>
@@ -956,15 +983,15 @@
         <w:textAlignment w:val="auto"/>
         <w:outlineLvl w:val="9"/>
         <w:rPr>
-          <w:rFonts w:hint="default"/>
-          <w:sz w:val="24"/>
-          <w:szCs w:val="24"/>
-          <w:lang w:val="en-US"/>
-        </w:rPr>
-      </w:pPr>
-      <w:r>
-        <w:rPr>
-          <w:rFonts w:hint="default"/>
+          <w:rFonts w:hint="default" w:ascii="Times New Roman" w:hAnsi="Times New Roman" w:cs="Times New Roman"/>
+          <w:sz w:val="24"/>
+          <w:szCs w:val="24"/>
+          <w:lang w:val="en-US"/>
+        </w:rPr>
+      </w:pPr>
+      <w:r>
+        <w:rPr>
+          <w:rFonts w:hint="default" w:ascii="Times New Roman" w:hAnsi="Times New Roman" w:cs="Times New Roman"/>
           <w:sz w:val="24"/>
           <w:szCs w:val="24"/>
           <w:lang w:val="pt-BR"/>
@@ -973,7 +1000,7 @@
       </w:r>
       <w:r>
         <w:rPr>
-          <w:rFonts w:hint="default"/>
+          <w:rFonts w:hint="default" w:ascii="Times New Roman" w:hAnsi="Times New Roman" w:cs="Times New Roman"/>
           <w:sz w:val="24"/>
           <w:szCs w:val="24"/>
           <w:lang w:val="en-US"/>
@@ -1005,15 +1032,15 @@
         <w:textAlignment w:val="auto"/>
         <w:outlineLvl w:val="9"/>
         <w:rPr>
-          <w:rFonts w:hint="default"/>
-          <w:sz w:val="24"/>
-          <w:szCs w:val="24"/>
-          <w:lang w:val="en-US"/>
-        </w:rPr>
-      </w:pPr>
-      <w:r>
-        <w:rPr>
-          <w:rFonts w:hint="default"/>
+          <w:rFonts w:hint="default" w:ascii="Times New Roman" w:hAnsi="Times New Roman" w:cs="Times New Roman"/>
+          <w:sz w:val="24"/>
+          <w:szCs w:val="24"/>
+          <w:lang w:val="en-US"/>
+        </w:rPr>
+      </w:pPr>
+      <w:r>
+        <w:rPr>
+          <w:rFonts w:hint="default" w:ascii="Times New Roman" w:hAnsi="Times New Roman" w:cs="Times New Roman"/>
           <w:sz w:val="24"/>
           <w:szCs w:val="24"/>
           <w:lang w:val="en-US"/>
@@ -1022,7 +1049,7 @@
       </w:r>
       <w:r>
         <w:rPr>
-          <w:rFonts w:hint="default"/>
+          <w:rFonts w:hint="default" w:ascii="Times New Roman" w:hAnsi="Times New Roman" w:cs="Times New Roman"/>
           <w:sz w:val="24"/>
           <w:szCs w:val="24"/>
           <w:lang w:val="pt-BR"/>
@@ -1031,7 +1058,7 @@
       </w:r>
       <w:r>
         <w:rPr>
-          <w:rFonts w:hint="default"/>
+          <w:rFonts w:hint="default" w:ascii="Times New Roman" w:hAnsi="Times New Roman" w:cs="Times New Roman"/>
           <w:sz w:val="24"/>
           <w:szCs w:val="24"/>
           <w:lang w:val="en-US"/>
@@ -1063,15 +1090,15 @@
         <w:textAlignment w:val="auto"/>
         <w:outlineLvl w:val="9"/>
         <w:rPr>
-          <w:rFonts w:hint="default"/>
-          <w:sz w:val="24"/>
-          <w:szCs w:val="24"/>
-          <w:lang w:val="en-US"/>
-        </w:rPr>
-      </w:pPr>
-      <w:r>
-        <w:rPr>
-          <w:rFonts w:hint="default"/>
+          <w:rFonts w:hint="default" w:ascii="Times New Roman" w:hAnsi="Times New Roman" w:cs="Times New Roman"/>
+          <w:sz w:val="24"/>
+          <w:szCs w:val="24"/>
+          <w:lang w:val="en-US"/>
+        </w:rPr>
+      </w:pPr>
+      <w:r>
+        <w:rPr>
+          <w:rFonts w:hint="default" w:ascii="Times New Roman" w:hAnsi="Times New Roman" w:cs="Times New Roman"/>
           <w:sz w:val="24"/>
           <w:szCs w:val="24"/>
           <w:lang w:val="en-US"/>
@@ -1080,7 +1107,7 @@
       </w:r>
       <w:r>
         <w:rPr>
-          <w:rFonts w:hint="default"/>
+          <w:rFonts w:hint="default" w:ascii="Times New Roman" w:hAnsi="Times New Roman" w:cs="Times New Roman"/>
           <w:sz w:val="24"/>
           <w:szCs w:val="24"/>
           <w:lang w:val="pt-BR"/>
@@ -1089,7 +1116,7 @@
       </w:r>
       <w:r>
         <w:rPr>
-          <w:rFonts w:hint="default"/>
+          <w:rFonts w:hint="default" w:ascii="Times New Roman" w:hAnsi="Times New Roman" w:cs="Times New Roman"/>
           <w:sz w:val="24"/>
           <w:szCs w:val="24"/>
           <w:lang w:val="en-US"/>
@@ -1098,7 +1125,7 @@
       </w:r>
       <w:r>
         <w:rPr>
-          <w:rFonts w:hint="default"/>
+          <w:rFonts w:hint="default" w:ascii="Times New Roman" w:hAnsi="Times New Roman" w:cs="Times New Roman"/>
           <w:sz w:val="24"/>
           <w:szCs w:val="24"/>
           <w:lang w:val="pt-BR"/>
@@ -1107,7 +1134,7 @@
       </w:r>
       <w:r>
         <w:rPr>
-          <w:rFonts w:hint="default"/>
+          <w:rFonts w:hint="default" w:ascii="Times New Roman" w:hAnsi="Times New Roman" w:cs="Times New Roman"/>
           <w:sz w:val="24"/>
           <w:szCs w:val="24"/>
           <w:lang w:val="en-US"/>
@@ -1139,15 +1166,15 @@
         <w:textAlignment w:val="auto"/>
         <w:outlineLvl w:val="9"/>
         <w:rPr>
-          <w:rFonts w:hint="default"/>
-          <w:sz w:val="24"/>
-          <w:szCs w:val="24"/>
-          <w:lang w:val="pt-BR"/>
-        </w:rPr>
-      </w:pPr>
-      <w:r>
-        <w:rPr>
-          <w:rFonts w:hint="default"/>
+          <w:rFonts w:hint="default" w:ascii="Times New Roman" w:hAnsi="Times New Roman" w:cs="Times New Roman"/>
+          <w:sz w:val="24"/>
+          <w:szCs w:val="24"/>
+          <w:lang w:val="pt-BR"/>
+        </w:rPr>
+      </w:pPr>
+      <w:r>
+        <w:rPr>
+          <w:rFonts w:hint="default" w:ascii="Times New Roman" w:hAnsi="Times New Roman" w:cs="Times New Roman"/>
           <w:sz w:val="24"/>
           <w:szCs w:val="24"/>
           <w:lang w:val="pt-BR"/>
@@ -1179,15 +1206,15 @@
         <w:textAlignment w:val="auto"/>
         <w:outlineLvl w:val="9"/>
         <w:rPr>
-          <w:rFonts w:hint="default"/>
-          <w:sz w:val="24"/>
-          <w:szCs w:val="24"/>
-          <w:lang w:val="pt-BR"/>
-        </w:rPr>
-      </w:pPr>
-      <w:r>
-        <w:rPr>
-          <w:rFonts w:hint="default"/>
+          <w:rFonts w:hint="default" w:ascii="Times New Roman" w:hAnsi="Times New Roman" w:cs="Times New Roman"/>
+          <w:sz w:val="24"/>
+          <w:szCs w:val="24"/>
+          <w:lang w:val="pt-BR"/>
+        </w:rPr>
+      </w:pPr>
+      <w:r>
+        <w:rPr>
+          <w:rFonts w:hint="default" w:ascii="Times New Roman" w:hAnsi="Times New Roman" w:cs="Times New Roman"/>
           <w:sz w:val="24"/>
           <w:szCs w:val="24"/>
           <w:lang w:val="pt-BR"/>
@@ -1219,84 +1246,515 @@
         <w:textAlignment w:val="auto"/>
         <w:outlineLvl w:val="9"/>
         <w:rPr>
-          <w:rFonts w:hint="default"/>
-          <w:sz w:val="24"/>
-          <w:szCs w:val="24"/>
-          <w:lang w:val="pt-BR"/>
-        </w:rPr>
-      </w:pPr>
-      <w:r>
-        <w:rPr>
-          <w:rFonts w:hint="default"/>
+          <w:rFonts w:hint="default" w:ascii="Times New Roman" w:hAnsi="Times New Roman" w:cs="Times New Roman"/>
+          <w:sz w:val="24"/>
+          <w:szCs w:val="24"/>
+          <w:lang w:val="pt-BR"/>
+        </w:rPr>
+      </w:pPr>
+      <w:r>
+        <w:rPr>
+          <w:rFonts w:hint="default" w:ascii="Times New Roman" w:hAnsi="Times New Roman" w:cs="Times New Roman"/>
           <w:sz w:val="24"/>
           <w:szCs w:val="24"/>
           <w:lang w:val="pt-BR"/>
         </w:rPr>
         <w:t>14 - Total de clientes por plano utilizado?</w:t>
       </w:r>
+    </w:p>
+    <w:p>
+      <w:pPr>
+        <w:keepNext w:val="0"/>
+        <w:keepLines w:val="0"/>
+        <w:pageBreakBefore w:val="0"/>
+        <w:widowControl/>
+        <w:numPr>
+          <w:ilvl w:val="0"/>
+          <w:numId w:val="0"/>
+        </w:numPr>
+        <w:kinsoku/>
+        <w:wordWrap/>
+        <w:overflowPunct/>
+        <w:topLinePunct w:val="0"/>
+        <w:autoSpaceDE/>
+        <w:autoSpaceDN/>
+        <w:bidi w:val="0"/>
+        <w:adjustRightInd/>
+        <w:snapToGrid/>
+        <w:ind w:firstLine="420" w:firstLineChars="0"/>
+        <w:jc w:val="both"/>
+        <w:textAlignment w:val="auto"/>
+        <w:outlineLvl w:val="9"/>
+        <w:rPr>
+          <w:rFonts w:hint="default" w:ascii="Times New Roman" w:hAnsi="Times New Roman" w:cs="Times New Roman"/>
+          <w:sz w:val="24"/>
+          <w:szCs w:val="24"/>
+          <w:lang w:val="en-US"/>
+        </w:rPr>
+      </w:pPr>
+    </w:p>
+    <w:p>
+      <w:pPr>
+        <w:keepNext w:val="0"/>
+        <w:keepLines w:val="0"/>
+        <w:pageBreakBefore w:val="0"/>
+        <w:widowControl/>
+        <w:numPr>
+          <w:ilvl w:val="0"/>
+          <w:numId w:val="0"/>
+        </w:numPr>
+        <w:kinsoku/>
+        <w:wordWrap/>
+        <w:overflowPunct/>
+        <w:topLinePunct w:val="0"/>
+        <w:autoSpaceDE/>
+        <w:autoSpaceDN/>
+        <w:bidi w:val="0"/>
+        <w:adjustRightInd/>
+        <w:snapToGrid/>
+        <w:ind w:firstLine="420" w:firstLineChars="0"/>
+        <w:jc w:val="both"/>
+        <w:textAlignment w:val="auto"/>
+        <w:outlineLvl w:val="9"/>
+        <w:rPr>
+          <w:rFonts w:hint="default" w:ascii="Times New Roman" w:hAnsi="Times New Roman" w:cs="Times New Roman"/>
+          <w:sz w:val="24"/>
+          <w:szCs w:val="24"/>
+          <w:lang w:val="en-US"/>
+        </w:rPr>
+      </w:pPr>
+    </w:p>
+    <w:p>
+      <w:pPr>
+        <w:keepNext w:val="0"/>
+        <w:keepLines w:val="0"/>
+        <w:pageBreakBefore w:val="0"/>
+        <w:widowControl/>
+        <w:numPr>
+          <w:ilvl w:val="0"/>
+          <w:numId w:val="0"/>
+        </w:numPr>
+        <w:kinsoku/>
+        <w:wordWrap/>
+        <w:overflowPunct/>
+        <w:topLinePunct w:val="0"/>
+        <w:autoSpaceDE/>
+        <w:autoSpaceDN/>
+        <w:bidi w:val="0"/>
+        <w:adjustRightInd/>
+        <w:snapToGrid/>
+        <w:ind w:firstLine="420" w:firstLineChars="0"/>
+        <w:jc w:val="both"/>
+        <w:textAlignment w:val="auto"/>
+        <w:outlineLvl w:val="9"/>
+        <w:rPr>
+          <w:rFonts w:hint="default" w:ascii="Times New Roman" w:hAnsi="Times New Roman" w:cs="Times New Roman"/>
+          <w:sz w:val="24"/>
+          <w:szCs w:val="24"/>
+          <w:lang w:val="pt-BR"/>
+        </w:rPr>
+      </w:pPr>
+    </w:p>
+    <w:p>
+      <w:pPr>
+        <w:keepNext w:val="0"/>
+        <w:keepLines w:val="0"/>
+        <w:pageBreakBefore w:val="0"/>
+        <w:widowControl/>
+        <w:numPr>
+          <w:ilvl w:val="0"/>
+          <w:numId w:val="0"/>
+        </w:numPr>
+        <w:kinsoku/>
+        <w:wordWrap/>
+        <w:overflowPunct/>
+        <w:topLinePunct w:val="0"/>
+        <w:autoSpaceDE/>
+        <w:autoSpaceDN/>
+        <w:bidi w:val="0"/>
+        <w:adjustRightInd/>
+        <w:snapToGrid/>
+        <w:ind w:firstLine="420" w:firstLineChars="0"/>
+        <w:jc w:val="both"/>
+        <w:textAlignment w:val="auto"/>
+        <w:outlineLvl w:val="9"/>
+        <w:rPr>
+          <w:rFonts w:hint="default" w:ascii="Times New Roman" w:hAnsi="Times New Roman" w:cs="Times New Roman"/>
+          <w:sz w:val="24"/>
+          <w:szCs w:val="24"/>
+          <w:lang w:val="pt-BR"/>
+        </w:rPr>
+      </w:pPr>
+    </w:p>
+    <w:p>
+      <w:pPr>
+        <w:keepNext w:val="0"/>
+        <w:keepLines w:val="0"/>
+        <w:pageBreakBefore w:val="0"/>
+        <w:widowControl/>
+        <w:numPr>
+          <w:ilvl w:val="0"/>
+          <w:numId w:val="0"/>
+        </w:numPr>
+        <w:kinsoku/>
+        <w:wordWrap/>
+        <w:overflowPunct/>
+        <w:topLinePunct w:val="0"/>
+        <w:autoSpaceDE/>
+        <w:autoSpaceDN/>
+        <w:bidi w:val="0"/>
+        <w:adjustRightInd/>
+        <w:snapToGrid/>
+        <w:ind w:firstLine="420" w:firstLineChars="0"/>
+        <w:jc w:val="both"/>
+        <w:textAlignment w:val="auto"/>
+        <w:outlineLvl w:val="9"/>
+        <w:rPr>
+          <w:rFonts w:hint="default" w:ascii="Times New Roman" w:hAnsi="Times New Roman" w:cs="Times New Roman"/>
+          <w:sz w:val="24"/>
+          <w:szCs w:val="24"/>
+          <w:lang w:val="en-US"/>
+        </w:rPr>
+      </w:pPr>
+    </w:p>
+    <w:p>
+      <w:pPr>
+        <w:keepNext w:val="0"/>
+        <w:keepLines w:val="0"/>
+        <w:pageBreakBefore w:val="0"/>
+        <w:widowControl/>
+        <w:numPr>
+          <w:ilvl w:val="0"/>
+          <w:numId w:val="0"/>
+        </w:numPr>
+        <w:kinsoku/>
+        <w:wordWrap/>
+        <w:overflowPunct/>
+        <w:topLinePunct w:val="0"/>
+        <w:autoSpaceDE/>
+        <w:autoSpaceDN/>
+        <w:bidi w:val="0"/>
+        <w:adjustRightInd/>
+        <w:snapToGrid/>
+        <w:ind w:firstLine="420" w:firstLineChars="0"/>
+        <w:jc w:val="both"/>
+        <w:textAlignment w:val="auto"/>
+        <w:outlineLvl w:val="9"/>
+        <w:rPr>
+          <w:rFonts w:hint="default" w:ascii="Times New Roman" w:hAnsi="Times New Roman" w:cs="Times New Roman"/>
+          <w:sz w:val="24"/>
+          <w:szCs w:val="24"/>
+          <w:lang w:val="en-US"/>
+        </w:rPr>
+      </w:pPr>
+    </w:p>
+    <w:p>
+      <w:pPr>
+        <w:keepNext w:val="0"/>
+        <w:keepLines w:val="0"/>
+        <w:pageBreakBefore w:val="0"/>
+        <w:widowControl/>
+        <w:numPr>
+          <w:ilvl w:val="0"/>
+          <w:numId w:val="0"/>
+        </w:numPr>
+        <w:kinsoku/>
+        <w:wordWrap/>
+        <w:overflowPunct/>
+        <w:topLinePunct w:val="0"/>
+        <w:autoSpaceDE/>
+        <w:autoSpaceDN/>
+        <w:bidi w:val="0"/>
+        <w:adjustRightInd/>
+        <w:snapToGrid/>
+        <w:ind w:firstLine="420" w:firstLineChars="0"/>
+        <w:jc w:val="center"/>
+        <w:textAlignment w:val="auto"/>
+        <w:outlineLvl w:val="9"/>
+        <w:rPr>
+          <w:rFonts w:hint="default" w:ascii="Times New Roman" w:hAnsi="Times New Roman" w:cs="Times New Roman"/>
+          <w:b/>
+          <w:bCs/>
+          <w:sz w:val="24"/>
+          <w:szCs w:val="24"/>
+          <w:lang w:val="pt-BR"/>
+        </w:rPr>
+      </w:pPr>
+      <w:r>
+        <w:rPr>
+          <w:rFonts w:hint="default" w:ascii="Times New Roman" w:hAnsi="Times New Roman" w:cs="Times New Roman"/>
+          <w:b/>
+          <w:bCs/>
+          <w:sz w:val="24"/>
+          <w:szCs w:val="24"/>
+          <w:lang w:val="pt-BR"/>
+        </w:rPr>
+        <w:t>Definição dos Fatos</w:t>
+      </w:r>
+    </w:p>
+    <w:p>
+      <w:pPr>
+        <w:keepNext w:val="0"/>
+        <w:keepLines w:val="0"/>
+        <w:pageBreakBefore w:val="0"/>
+        <w:widowControl/>
+        <w:numPr>
+          <w:ilvl w:val="0"/>
+          <w:numId w:val="1"/>
+        </w:numPr>
+        <w:kinsoku/>
+        <w:wordWrap/>
+        <w:overflowPunct/>
+        <w:topLinePunct w:val="0"/>
+        <w:autoSpaceDE/>
+        <w:autoSpaceDN/>
+        <w:bidi w:val="0"/>
+        <w:adjustRightInd/>
+        <w:snapToGrid/>
+        <w:ind w:left="420" w:leftChars="0" w:hanging="420" w:firstLineChars="0"/>
+        <w:jc w:val="both"/>
+        <w:textAlignment w:val="auto"/>
+        <w:outlineLvl w:val="9"/>
+        <w:rPr>
+          <w:rFonts w:hint="default" w:ascii="Times New Roman" w:hAnsi="Times New Roman" w:cs="Times New Roman"/>
+          <w:sz w:val="24"/>
+          <w:szCs w:val="24"/>
+          <w:lang w:val="pt-BR"/>
+        </w:rPr>
+      </w:pPr>
+      <w:r>
+        <w:rPr>
+          <w:rFonts w:hint="default" w:ascii="Times New Roman" w:hAnsi="Times New Roman" w:cs="Times New Roman"/>
+          <w:sz w:val="24"/>
+          <w:szCs w:val="24"/>
+          <w:lang w:val="pt-BR"/>
+        </w:rPr>
+        <w:t>Produto</w:t>
+      </w:r>
+    </w:p>
+    <w:p>
+      <w:pPr>
+        <w:keepNext w:val="0"/>
+        <w:keepLines w:val="0"/>
+        <w:pageBreakBefore w:val="0"/>
+        <w:widowControl/>
+        <w:numPr>
+          <w:ilvl w:val="0"/>
+          <w:numId w:val="2"/>
+        </w:numPr>
+        <w:kinsoku/>
+        <w:wordWrap/>
+        <w:overflowPunct/>
+        <w:topLinePunct w:val="0"/>
+        <w:autoSpaceDE/>
+        <w:autoSpaceDN/>
+        <w:bidi w:val="0"/>
+        <w:adjustRightInd/>
+        <w:snapToGrid/>
+        <w:ind w:left="420" w:leftChars="0" w:hanging="420" w:firstLineChars="0"/>
+        <w:jc w:val="both"/>
+        <w:textAlignment w:val="auto"/>
+        <w:outlineLvl w:val="9"/>
+        <w:rPr>
+          <w:rFonts w:hint="default" w:ascii="Times New Roman" w:hAnsi="Times New Roman" w:cs="Times New Roman"/>
+          <w:sz w:val="24"/>
+          <w:szCs w:val="24"/>
+          <w:lang w:val="pt-BR"/>
+        </w:rPr>
+      </w:pPr>
+      <w:r>
+        <w:rPr>
+          <w:rFonts w:hint="default" w:ascii="Times New Roman" w:hAnsi="Times New Roman" w:cs="Times New Roman"/>
+          <w:sz w:val="24"/>
+          <w:szCs w:val="24"/>
+          <w:lang w:val="pt-BR"/>
+        </w:rPr>
+        <w:t>Ingresso</w:t>
+      </w:r>
+    </w:p>
+    <w:p>
+      <w:pPr>
+        <w:keepNext w:val="0"/>
+        <w:keepLines w:val="0"/>
+        <w:pageBreakBefore w:val="0"/>
+        <w:widowControl/>
+        <w:numPr>
+          <w:ilvl w:val="0"/>
+          <w:numId w:val="0"/>
+        </w:numPr>
+        <w:kinsoku/>
+        <w:wordWrap/>
+        <w:overflowPunct/>
+        <w:topLinePunct w:val="0"/>
+        <w:autoSpaceDE/>
+        <w:autoSpaceDN/>
+        <w:bidi w:val="0"/>
+        <w:adjustRightInd/>
+        <w:snapToGrid/>
+        <w:ind w:firstLine="420" w:firstLineChars="0"/>
+        <w:jc w:val="both"/>
+        <w:textAlignment w:val="auto"/>
+        <w:outlineLvl w:val="9"/>
+        <w:rPr>
+          <w:rFonts w:hint="default" w:ascii="Times New Roman" w:hAnsi="Times New Roman" w:cs="Times New Roman"/>
+          <w:sz w:val="24"/>
+          <w:szCs w:val="24"/>
+          <w:lang w:val="pt-BR"/>
+        </w:rPr>
+      </w:pPr>
+    </w:p>
+    <w:p>
+      <w:pPr>
+        <w:keepNext w:val="0"/>
+        <w:keepLines w:val="0"/>
+        <w:pageBreakBefore w:val="0"/>
+        <w:widowControl/>
+        <w:numPr>
+          <w:ilvl w:val="0"/>
+          <w:numId w:val="0"/>
+        </w:numPr>
+        <w:kinsoku/>
+        <w:wordWrap/>
+        <w:overflowPunct/>
+        <w:topLinePunct w:val="0"/>
+        <w:autoSpaceDE/>
+        <w:autoSpaceDN/>
+        <w:bidi w:val="0"/>
+        <w:adjustRightInd/>
+        <w:snapToGrid/>
+        <w:ind w:firstLine="420" w:firstLineChars="0"/>
+        <w:jc w:val="center"/>
+        <w:textAlignment w:val="auto"/>
+        <w:outlineLvl w:val="9"/>
+        <w:rPr>
+          <w:rFonts w:hint="default" w:ascii="Times New Roman" w:hAnsi="Times New Roman" w:cs="Times New Roman"/>
+          <w:b/>
+          <w:bCs/>
+          <w:sz w:val="24"/>
+          <w:szCs w:val="24"/>
+          <w:lang w:val="pt-BR"/>
+        </w:rPr>
+      </w:pPr>
+      <w:r>
+        <w:rPr>
+          <w:rFonts w:hint="default" w:ascii="Times New Roman" w:hAnsi="Times New Roman" w:cs="Times New Roman"/>
+          <w:b/>
+          <w:bCs/>
+          <w:sz w:val="24"/>
+          <w:szCs w:val="24"/>
+          <w:lang w:val="pt-BR"/>
+        </w:rPr>
+        <w:t>Granularidade</w:t>
+      </w:r>
+    </w:p>
+    <w:p>
+      <w:pPr>
+        <w:keepNext w:val="0"/>
+        <w:keepLines w:val="0"/>
+        <w:pageBreakBefore w:val="0"/>
+        <w:widowControl/>
+        <w:numPr>
+          <w:ilvl w:val="0"/>
+          <w:numId w:val="3"/>
+        </w:numPr>
+        <w:kinsoku/>
+        <w:wordWrap/>
+        <w:overflowPunct/>
+        <w:topLinePunct w:val="0"/>
+        <w:autoSpaceDE/>
+        <w:autoSpaceDN/>
+        <w:bidi w:val="0"/>
+        <w:adjustRightInd/>
+        <w:snapToGrid/>
+        <w:jc w:val="both"/>
+        <w:textAlignment w:val="auto"/>
+        <w:outlineLvl w:val="9"/>
+        <w:rPr>
+          <w:rFonts w:hint="default" w:ascii="Times New Roman" w:hAnsi="Times New Roman" w:cs="Times New Roman"/>
+          <w:sz w:val="24"/>
+          <w:szCs w:val="24"/>
+          <w:lang w:val="pt-BR"/>
+        </w:rPr>
+      </w:pPr>
+      <w:r>
+        <w:rPr>
+          <w:rFonts w:hint="default" w:ascii="Times New Roman" w:hAnsi="Times New Roman" w:cs="Times New Roman"/>
+          <w:sz w:val="24"/>
+          <w:szCs w:val="24"/>
+          <w:lang w:val="pt-BR"/>
+        </w:rPr>
+        <w:t>Uma linha da tabela de fato produto representa a venda de podutos por plataforma, em um determinado dia.</w:t>
+      </w:r>
+    </w:p>
+    <w:p>
+      <w:pPr>
+        <w:keepNext w:val="0"/>
+        <w:keepLines w:val="0"/>
+        <w:pageBreakBefore w:val="0"/>
+        <w:widowControl/>
+        <w:numPr>
+          <w:ilvl w:val="0"/>
+          <w:numId w:val="3"/>
+        </w:numPr>
+        <w:kinsoku/>
+        <w:wordWrap/>
+        <w:overflowPunct/>
+        <w:topLinePunct w:val="0"/>
+        <w:autoSpaceDE/>
+        <w:autoSpaceDN/>
+        <w:bidi w:val="0"/>
+        <w:adjustRightInd/>
+        <w:snapToGrid/>
+        <w:jc w:val="both"/>
+        <w:textAlignment w:val="auto"/>
+        <w:outlineLvl w:val="9"/>
+        <w:rPr>
+          <w:rFonts w:hint="default" w:ascii="Times New Roman" w:hAnsi="Times New Roman" w:cs="Times New Roman"/>
+          <w:sz w:val="24"/>
+          <w:szCs w:val="24"/>
+          <w:lang w:val="pt-BR"/>
+        </w:rPr>
+      </w:pPr>
+      <w:r>
+        <w:rPr>
+          <w:rFonts w:hint="default" w:ascii="Times New Roman" w:hAnsi="Times New Roman" w:cs="Times New Roman"/>
+          <w:sz w:val="24"/>
+          <w:szCs w:val="24"/>
+          <w:lang w:val="pt-BR"/>
+        </w:rPr>
+        <w:t>Uma linha da tabela de fato ingresso representa a venda de ingressos por plataforma, em um determinado dia.</w:t>
+      </w:r>
+    </w:p>
+    <w:p>
+      <w:pPr>
+        <w:keepNext w:val="0"/>
+        <w:keepLines w:val="0"/>
+        <w:pageBreakBefore w:val="0"/>
+        <w:widowControl/>
+        <w:numPr>
+          <w:numId w:val="0"/>
+        </w:numPr>
+        <w:kinsoku/>
+        <w:wordWrap/>
+        <w:overflowPunct/>
+        <w:topLinePunct w:val="0"/>
+        <w:autoSpaceDE/>
+        <w:autoSpaceDN/>
+        <w:bidi w:val="0"/>
+        <w:adjustRightInd/>
+        <w:snapToGrid/>
+        <w:jc w:val="both"/>
+        <w:textAlignment w:val="auto"/>
+        <w:outlineLvl w:val="9"/>
+        <w:rPr>
+          <w:rFonts w:hint="default" w:ascii="Times New Roman" w:hAnsi="Times New Roman" w:cs="Times New Roman"/>
+          <w:sz w:val="24"/>
+          <w:szCs w:val="24"/>
+          <w:lang w:val="pt-BR"/>
+        </w:rPr>
+      </w:pPr>
       <w:bookmarkStart w:id="0" w:name="_GoBack"/>
       <w:bookmarkEnd w:id="0"/>
-    </w:p>
-    <w:p>
-      <w:pPr>
-        <w:keepNext w:val="0"/>
-        <w:keepLines w:val="0"/>
-        <w:pageBreakBefore w:val="0"/>
-        <w:widowControl/>
-        <w:numPr>
-          <w:ilvl w:val="0"/>
-          <w:numId w:val="0"/>
-        </w:numPr>
-        <w:kinsoku/>
-        <w:wordWrap/>
-        <w:overflowPunct/>
-        <w:topLinePunct w:val="0"/>
-        <w:autoSpaceDE/>
-        <w:autoSpaceDN/>
-        <w:bidi w:val="0"/>
-        <w:adjustRightInd/>
-        <w:snapToGrid/>
-        <w:ind w:firstLine="420" w:firstLineChars="0"/>
-        <w:jc w:val="both"/>
-        <w:textAlignment w:val="auto"/>
-        <w:outlineLvl w:val="9"/>
-        <w:rPr>
-          <w:rFonts w:hint="default"/>
-          <w:sz w:val="24"/>
-          <w:szCs w:val="24"/>
-          <w:lang w:val="en-US"/>
-        </w:rPr>
-      </w:pPr>
-    </w:p>
-    <w:p>
-      <w:pPr>
-        <w:keepNext w:val="0"/>
-        <w:keepLines w:val="0"/>
-        <w:pageBreakBefore w:val="0"/>
-        <w:widowControl/>
-        <w:numPr>
-          <w:ilvl w:val="0"/>
-          <w:numId w:val="0"/>
-        </w:numPr>
-        <w:kinsoku/>
-        <w:wordWrap/>
-        <w:overflowPunct/>
-        <w:topLinePunct w:val="0"/>
-        <w:autoSpaceDE/>
-        <w:autoSpaceDN/>
-        <w:bidi w:val="0"/>
-        <w:adjustRightInd/>
-        <w:snapToGrid/>
-        <w:jc w:val="both"/>
-        <w:textAlignment w:val="auto"/>
-        <w:outlineLvl w:val="9"/>
-        <w:rPr>
-          <w:rFonts w:hint="default"/>
-          <w:sz w:val="24"/>
-          <w:szCs w:val="24"/>
-          <w:lang w:val="en-US"/>
-        </w:rPr>
-      </w:pPr>
     </w:p>
     <w:sectPr>
       <w:pgSz w:w="11906" w:h="16838"/>
@@ -1306,6 +1764,72 @@
     </w:sectPr>
   </w:body>
 </w:document>
+</file>
+
+<file path=word/numbering.xml><?xml version="1.0" encoding="utf-8"?>
+<w:numbering xmlns:wpc="http://schemas.microsoft.com/office/word/2010/wordprocessingCanvas" xmlns:mc="http://schemas.openxmlformats.org/markup-compatibility/2006" xmlns:o="urn:schemas-microsoft-com:office:office" xmlns:r="http://schemas.openxmlformats.org/officeDocument/2006/relationships" xmlns:m="http://schemas.openxmlformats.org/officeDocument/2006/math" xmlns:v="urn:schemas-microsoft-com:vml" xmlns:wp14="http://schemas.microsoft.com/office/word/2010/wordprocessingDrawing" xmlns:wp="http://schemas.openxmlformats.org/drawingml/2006/wordprocessingDrawing" xmlns:w10="urn:schemas-microsoft-com:office:word" xmlns:w="http://schemas.openxmlformats.org/wordprocessingml/2006/main" xmlns:w14="http://schemas.microsoft.com/office/word/2010/wordml" xmlns:wpg="http://schemas.microsoft.com/office/word/2010/wordprocessingGroup" xmlns:wpi="http://schemas.microsoft.com/office/word/2010/wordprocessingInk" xmlns:wne="http://schemas.microsoft.com/office/word/2006/wordml" xmlns:wps="http://schemas.microsoft.com/office/word/2010/wordprocessingShape" mc:Ignorable="w14 wp14">
+  <w:abstractNum w:abstractNumId="0">
+    <w:nsid w:val="8B80A087"/>
+    <w:multiLevelType w:val="singleLevel"/>
+    <w:tmpl w:val="8B80A087"/>
+    <w:lvl w:ilvl="0" w:tentative="0">
+      <w:start w:val="1"/>
+      <w:numFmt w:val="decimal"/>
+      <w:suff w:val="space"/>
+      <w:lvlText w:val="%1."/>
+      <w:lvlJc w:val="left"/>
+    </w:lvl>
+  </w:abstractNum>
+  <w:abstractNum w:abstractNumId="1">
+    <w:nsid w:val="F42CF619"/>
+    <w:multiLevelType w:val="singleLevel"/>
+    <w:tmpl w:val="F42CF619"/>
+    <w:lvl w:ilvl="0" w:tentative="0">
+      <w:start w:val="1"/>
+      <w:numFmt w:val="bullet"/>
+      <w:lvlText w:val=""/>
+      <w:lvlJc w:val="left"/>
+      <w:pPr>
+        <w:tabs>
+          <w:tab w:val="left" w:pos="420"/>
+        </w:tabs>
+        <w:ind w:left="420" w:leftChars="0" w:hanging="420" w:firstLineChars="0"/>
+      </w:pPr>
+      <w:rPr>
+        <w:rFonts w:hint="default" w:ascii="Wingdings" w:hAnsi="Wingdings"/>
+      </w:rPr>
+    </w:lvl>
+  </w:abstractNum>
+  <w:abstractNum w:abstractNumId="2">
+    <w:nsid w:val="4237AEF6"/>
+    <w:multiLevelType w:val="singleLevel"/>
+    <w:tmpl w:val="4237AEF6"/>
+    <w:lvl w:ilvl="0" w:tentative="0">
+      <w:start w:val="1"/>
+      <w:numFmt w:val="bullet"/>
+      <w:lvlText w:val=""/>
+      <w:lvlJc w:val="left"/>
+      <w:pPr>
+        <w:tabs>
+          <w:tab w:val="left" w:pos="420"/>
+        </w:tabs>
+        <w:ind w:left="420" w:leftChars="0" w:hanging="420" w:firstLineChars="0"/>
+      </w:pPr>
+      <w:rPr>
+        <w:rFonts w:hint="default" w:ascii="Wingdings" w:hAnsi="Wingdings"/>
+      </w:rPr>
+    </w:lvl>
+  </w:abstractNum>
+  <w:num w:numId="1">
+    <w:abstractNumId w:val="2"/>
+  </w:num>
+  <w:num w:numId="2">
+    <w:abstractNumId w:val="1"/>
+  </w:num>
+  <w:num w:numId="3">
+    <w:abstractNumId w:val="0"/>
+  </w:num>
+</w:numbering>
 </file>
 
 <file path=word/styles.xml><?xml version="1.0" encoding="utf-8"?>

</xml_diff>

<commit_message>
Alterações feitas com a revisão do Prof. André
</commit_message>
<xml_diff>
--- a/DW/Descricao Porjeto de SAD.docx
+++ b/DW/Descricao Porjeto de SAD.docx
@@ -263,6 +263,8 @@
         </w:rPr>
         <w:t>Quantidade de ingressos vendidos por gênero de filme?</w:t>
       </w:r>
+      <w:bookmarkStart w:id="0" w:name="_GoBack"/>
+      <w:bookmarkEnd w:id="0"/>
     </w:p>
     <w:p>
       <w:pPr>
@@ -286,7 +288,7 @@
           <w:szCs w:val="24"/>
           <w:lang w:val="pt-BR"/>
         </w:rPr>
-        <w:t>Quantidade de ingressos vendidos por anos, meses e dias?</w:t>
+        <w:t>Qual os dias, meses e anos que mais venderam ingressos?</w:t>
       </w:r>
     </w:p>
     <w:p>
@@ -311,7 +313,7 @@
           <w:szCs w:val="24"/>
           <w:lang w:val="pt-BR"/>
         </w:rPr>
-        <w:t>Qual os dias, meses e anos que mais venderam ingressos?</w:t>
+        <w:t>Quantidade de ingressos vendidos em determinados períodos por faixa etária?</w:t>
       </w:r>
     </w:p>
     <w:p>
@@ -336,7 +338,7 @@
           <w:szCs w:val="24"/>
           <w:lang w:val="pt-BR"/>
         </w:rPr>
-        <w:t>Quantidade de ingressos vendidos em determinados períodos por faixa etária?</w:t>
+        <w:t>Quantidade de ingressos vendidos por plataformas por período?</w:t>
       </w:r>
     </w:p>
     <w:p>
@@ -361,7 +363,7 @@
           <w:szCs w:val="24"/>
           <w:lang w:val="pt-BR"/>
         </w:rPr>
-        <w:t>Quantidade de ingressos vendidos por plataformas por período?</w:t>
+        <w:t>Qual o total de produtos vendidos em determinados períodos?</w:t>
       </w:r>
     </w:p>
     <w:p>
@@ -386,7 +388,7 @@
           <w:szCs w:val="24"/>
           <w:lang w:val="pt-BR"/>
         </w:rPr>
-        <w:t>Qual o total de produtos vendidos em determinados períodos?</w:t>
+        <w:t>Quantidade de pessoas por sessões?</w:t>
       </w:r>
     </w:p>
     <w:p>
@@ -411,32 +413,25 @@
           <w:szCs w:val="24"/>
           <w:lang w:val="pt-BR"/>
         </w:rPr>
-        <w:t>Quantidade de pessoas por sessões?</w:t>
-      </w:r>
-    </w:p>
-    <w:p>
-      <w:pPr>
-        <w:pStyle w:val="4"/>
-        <w:numPr>
-          <w:ilvl w:val="0"/>
-          <w:numId w:val="1"/>
-        </w:numPr>
-        <w:jc w:val="both"/>
-        <w:rPr>
-          <w:rFonts w:ascii="Times New Roman" w:hAnsi="Times New Roman" w:cs="Times New Roman"/>
-          <w:sz w:val="24"/>
-          <w:szCs w:val="24"/>
-          <w:lang w:val="pt-BR"/>
-        </w:rPr>
-      </w:pPr>
-      <w:r>
-        <w:rPr>
-          <w:rFonts w:ascii="Times New Roman" w:hAnsi="Times New Roman" w:cs="Times New Roman"/>
-          <w:sz w:val="24"/>
-          <w:szCs w:val="24"/>
-          <w:lang w:val="pt-BR"/>
-        </w:rPr>
-        <w:t>Quais os filmes que mais venderam ingressos do ano?</w:t>
+        <w:t xml:space="preserve">Quais os filmes que mais venderam ingressos </w:t>
+      </w:r>
+      <w:r>
+        <w:rPr>
+          <w:rFonts w:ascii="Times New Roman" w:hAnsi="Times New Roman" w:cs="Times New Roman"/>
+          <w:sz w:val="24"/>
+          <w:szCs w:val="24"/>
+          <w:lang w:val="en-US"/>
+        </w:rPr>
+        <w:t>n</w:t>
+      </w:r>
+      <w:r>
+        <w:rPr>
+          <w:rFonts w:ascii="Times New Roman" w:hAnsi="Times New Roman" w:cs="Times New Roman"/>
+          <w:sz w:val="24"/>
+          <w:szCs w:val="24"/>
+          <w:lang w:val="pt-BR"/>
+        </w:rPr>
+        <w:t>o ano?</w:t>
       </w:r>
     </w:p>
     <w:p>
@@ -1271,12 +1266,11 @@
         </w:rPr>
         <w:t xml:space="preserve">Dimensão Plano: Indica </w:t>
       </w:r>
-      <w:bookmarkStart w:id="0" w:name="_GoBack"/>
-      <w:bookmarkEnd w:id="0"/>
-    </w:p>
-    <w:p>
-      <w:pPr>
-        <w:numPr>
+    </w:p>
+    <w:p>
+      <w:pPr>
+        <w:numPr>
+          <w:ilvl w:val="0"/>
           <w:numId w:val="0"/>
         </w:numPr>
         <w:ind w:leftChars="0"/>

</xml_diff>